<commit_message>
added more to problem 1
did part C of problem 1
</commit_message>
<xml_diff>
--- a/Project3/Project3 Group 28.docx
+++ b/Project3/Project3 Group 28.docx
@@ -428,812 +428,711 @@
         </w:rPr>
         <w:t xml:space="preserve">        1)      17100.00</w:t>
       </w:r>
+    </w:p>
+    <w:p>
+      <w:pPr>
+        <w:ind w:left="720"/>
+        <w:rPr>
+          <w:sz w:val="16"/>
+          <w:szCs w:val="16"/>
+        </w:rPr>
+      </w:pPr>
+      <w:r>
+        <w:rPr>
+          <w:sz w:val="16"/>
+          <w:szCs w:val="16"/>
+        </w:rPr>
+        <w:t xml:space="preserve">  VARIABLE        VALUE          REDUCED COST</w:t>
+      </w:r>
+    </w:p>
+    <w:p>
+      <w:pPr>
+        <w:ind w:left="720"/>
+        <w:rPr>
+          <w:sz w:val="16"/>
+          <w:szCs w:val="16"/>
+        </w:rPr>
+      </w:pPr>
+      <w:r>
+        <w:rPr>
+          <w:sz w:val="16"/>
+          <w:szCs w:val="16"/>
+        </w:rPr>
+        <w:t xml:space="preserve">    P1W1R1         0.000000        210.000000</w:t>
+      </w:r>
+    </w:p>
+    <w:p>
+      <w:pPr>
+        <w:ind w:left="720"/>
+        <w:rPr>
+          <w:sz w:val="16"/>
+          <w:szCs w:val="16"/>
+        </w:rPr>
+      </w:pPr>
+      <w:r>
+        <w:rPr>
+          <w:sz w:val="16"/>
+          <w:szCs w:val="16"/>
+        </w:rPr>
+        <w:t xml:space="preserve">    P1W1R2        50.000000          0.000000</w:t>
+      </w:r>
+    </w:p>
+    <w:p>
+      <w:pPr>
+        <w:ind w:left="720"/>
+        <w:rPr>
+          <w:sz w:val="16"/>
+          <w:szCs w:val="16"/>
+        </w:rPr>
+      </w:pPr>
+      <w:r>
+        <w:rPr>
+          <w:sz w:val="16"/>
+          <w:szCs w:val="16"/>
+        </w:rPr>
+        <w:t xml:space="preserve">    P1W1R3       100.000000          0.000000</w:t>
+      </w:r>
+    </w:p>
+    <w:p>
+      <w:pPr>
+        <w:ind w:left="720"/>
+        <w:rPr>
+          <w:sz w:val="16"/>
+          <w:szCs w:val="16"/>
+        </w:rPr>
+      </w:pPr>
+      <w:r>
+        <w:rPr>
+          <w:sz w:val="16"/>
+          <w:szCs w:val="16"/>
+        </w:rPr>
+        <w:t xml:space="preserve">    P1W1R4         0.000000          5.000000</w:t>
+      </w:r>
+    </w:p>
+    <w:p>
+      <w:pPr>
+        <w:ind w:left="720"/>
+        <w:rPr>
+          <w:sz w:val="16"/>
+          <w:szCs w:val="16"/>
+        </w:rPr>
+      </w:pPr>
+      <w:r>
+        <w:rPr>
+          <w:sz w:val="16"/>
+          <w:szCs w:val="16"/>
+        </w:rPr>
+        <w:t xml:space="preserve">    P1W2R3         0.000000         10.000000</w:t>
+      </w:r>
+    </w:p>
+    <w:p>
+      <w:pPr>
+        <w:ind w:left="720"/>
+        <w:rPr>
+          <w:sz w:val="16"/>
+          <w:szCs w:val="16"/>
+        </w:rPr>
+      </w:pPr>
+      <w:r>
+        <w:rPr>
+          <w:sz w:val="16"/>
+          <w:szCs w:val="16"/>
+        </w:rPr>
+        <w:t xml:space="preserve">    P1W2R4         0.000000          8.000000</w:t>
+      </w:r>
+    </w:p>
+    <w:p>
+      <w:pPr>
+        <w:ind w:left="720"/>
+        <w:rPr>
+          <w:sz w:val="16"/>
+          <w:szCs w:val="16"/>
+        </w:rPr>
+      </w:pPr>
+      <w:r>
+        <w:rPr>
+          <w:sz w:val="16"/>
+          <w:szCs w:val="16"/>
+        </w:rPr>
+        <w:t xml:space="preserve">    P1W2R5         0.000000          8.000000</w:t>
+      </w:r>
+    </w:p>
+    <w:p>
+      <w:pPr>
+        <w:ind w:left="720"/>
+        <w:rPr>
+          <w:sz w:val="16"/>
+          <w:szCs w:val="16"/>
+        </w:rPr>
+      </w:pPr>
+      <w:r>
+        <w:rPr>
+          <w:sz w:val="16"/>
+          <w:szCs w:val="16"/>
+        </w:rPr>
+        <w:t xml:space="preserve">    P1W2R6         0.000000          9.000000</w:t>
+      </w:r>
+    </w:p>
+    <w:p>
+      <w:pPr>
+        <w:ind w:left="720"/>
+        <w:rPr>
+          <w:sz w:val="16"/>
+          <w:szCs w:val="16"/>
+        </w:rPr>
+      </w:pPr>
+      <w:r>
+        <w:rPr>
+          <w:sz w:val="16"/>
+          <w:szCs w:val="16"/>
+        </w:rPr>
+        <w:t xml:space="preserve">    P2W1R1       100.000000          0.000000</w:t>
+      </w:r>
+    </w:p>
+    <w:p>
+      <w:pPr>
+        <w:ind w:left="720"/>
+        <w:rPr>
+          <w:sz w:val="16"/>
+          <w:szCs w:val="16"/>
+        </w:rPr>
+      </w:pPr>
+      <w:r>
+        <w:rPr>
+          <w:sz w:val="16"/>
+          <w:szCs w:val="16"/>
+        </w:rPr>
+        <w:t xml:space="preserve">    P2W1R2       100.000000          0.000000</w:t>
+      </w:r>
+    </w:p>
+    <w:p>
+      <w:pPr>
+        <w:ind w:left="720"/>
+        <w:rPr>
+          <w:sz w:val="16"/>
+          <w:szCs w:val="16"/>
+        </w:rPr>
+      </w:pPr>
+      <w:r>
+        <w:rPr>
+          <w:sz w:val="16"/>
+          <w:szCs w:val="16"/>
+        </w:rPr>
+        <w:t xml:space="preserve">    P2W1R3         0.000000          0.000000</w:t>
+      </w:r>
+    </w:p>
+    <w:p>
+      <w:pPr>
+        <w:ind w:left="720"/>
+        <w:rPr>
+          <w:sz w:val="16"/>
+          <w:szCs w:val="16"/>
+        </w:rPr>
+      </w:pPr>
+      <w:r>
+        <w:rPr>
+          <w:sz w:val="16"/>
+          <w:szCs w:val="16"/>
+        </w:rPr>
+        <w:t xml:space="preserve">    P2W1R4         0.000000          5.000000</w:t>
+      </w:r>
+    </w:p>
+    <w:p>
+      <w:pPr>
+        <w:ind w:left="720"/>
+        <w:rPr>
+          <w:sz w:val="16"/>
+          <w:szCs w:val="16"/>
+        </w:rPr>
+      </w:pPr>
+      <w:r>
+        <w:rPr>
+          <w:sz w:val="16"/>
+          <w:szCs w:val="16"/>
+        </w:rPr>
+        <w:t xml:space="preserve">    P2W2R3         0.000000          2.000000</w:t>
+      </w:r>
+    </w:p>
+    <w:p>
+      <w:pPr>
+        <w:ind w:left="720"/>
+        <w:rPr>
+          <w:sz w:val="16"/>
+          <w:szCs w:val="16"/>
+        </w:rPr>
+      </w:pPr>
+      <w:r>
+        <w:rPr>
+          <w:sz w:val="16"/>
+          <w:szCs w:val="16"/>
+        </w:rPr>
+        <w:t xml:space="preserve">    P2W2R4        50.000000          0.000000</w:t>
+      </w:r>
+    </w:p>
+    <w:p>
+      <w:pPr>
+        <w:ind w:left="720"/>
+        <w:rPr>
+          <w:sz w:val="16"/>
+          <w:szCs w:val="16"/>
+        </w:rPr>
+      </w:pPr>
+      <w:r>
+        <w:rPr>
+          <w:sz w:val="16"/>
+          <w:szCs w:val="16"/>
+        </w:rPr>
+        <w:t xml:space="preserve">    P2W2R5       200.000000          0.000000</w:t>
+      </w:r>
+    </w:p>
+    <w:p>
+      <w:pPr>
+        <w:ind w:left="720"/>
+        <w:rPr>
+          <w:sz w:val="16"/>
+          <w:szCs w:val="16"/>
+        </w:rPr>
+      </w:pPr>
+      <w:r>
+        <w:rPr>
+          <w:sz w:val="16"/>
+          <w:szCs w:val="16"/>
+        </w:rPr>
+        <w:t xml:space="preserve">    P2W2R6         0.000000          1.000000</w:t>
+      </w:r>
+    </w:p>
+    <w:p>
+      <w:pPr>
+        <w:ind w:left="720"/>
+        <w:rPr>
+          <w:sz w:val="16"/>
+          <w:szCs w:val="16"/>
+        </w:rPr>
+      </w:pPr>
+      <w:r>
+        <w:rPr>
+          <w:sz w:val="16"/>
+          <w:szCs w:val="16"/>
+        </w:rPr>
+        <w:t xml:space="preserve">    P3W1R1         0.000000          2.000000</w:t>
+      </w:r>
+    </w:p>
+    <w:p>
+      <w:pPr>
+        <w:ind w:left="720"/>
+        <w:rPr>
+          <w:sz w:val="16"/>
+          <w:szCs w:val="16"/>
+        </w:rPr>
+      </w:pPr>
+      <w:r>
+        <w:rPr>
+          <w:sz w:val="16"/>
+          <w:szCs w:val="16"/>
+        </w:rPr>
+        <w:t xml:space="preserve">    P3W1R2         0.000000          2.000000</w:t>
+      </w:r>
+    </w:p>
+    <w:p>
+      <w:pPr>
+        <w:ind w:left="720"/>
+        <w:rPr>
+          <w:sz w:val="16"/>
+          <w:szCs w:val="16"/>
+        </w:rPr>
+      </w:pPr>
+      <w:r>
+        <w:rPr>
+          <w:sz w:val="16"/>
+          <w:szCs w:val="16"/>
+        </w:rPr>
+        <w:t xml:space="preserve">    P3W1R3         0.000000          2.000000</w:t>
+      </w:r>
+    </w:p>
+    <w:p>
+      <w:pPr>
+        <w:ind w:left="720"/>
+        <w:rPr>
+          <w:sz w:val="16"/>
+          <w:szCs w:val="16"/>
+        </w:rPr>
+      </w:pPr>
+      <w:r>
+        <w:rPr>
+          <w:sz w:val="16"/>
+          <w:szCs w:val="16"/>
+        </w:rPr>
+        <w:t xml:space="preserve">    P3W1R4         0.000000          7.000000</w:t>
+      </w:r>
+    </w:p>
+    <w:p>
+      <w:pPr>
+        <w:ind w:left="720"/>
+        <w:rPr>
+          <w:sz w:val="16"/>
+          <w:szCs w:val="16"/>
+        </w:rPr>
+      </w:pPr>
+      <w:r>
+        <w:rPr>
+          <w:sz w:val="16"/>
+          <w:szCs w:val="16"/>
+        </w:rPr>
+        <w:t xml:space="preserve">    P3W2R3         0.000000          2.000000</w:t>
+      </w:r>
+    </w:p>
+    <w:p>
+      <w:pPr>
+        <w:ind w:left="720"/>
+        <w:rPr>
+          <w:sz w:val="16"/>
+          <w:szCs w:val="16"/>
+        </w:rPr>
+      </w:pPr>
+      <w:r>
+        <w:rPr>
+          <w:sz w:val="16"/>
+          <w:szCs w:val="16"/>
+        </w:rPr>
+        <w:t xml:space="preserve">    P3W2R4       150.000000          0.000000</w:t>
+      </w:r>
+    </w:p>
+    <w:p>
+      <w:pPr>
+        <w:ind w:left="720"/>
+        <w:rPr>
+          <w:sz w:val="16"/>
+          <w:szCs w:val="16"/>
+        </w:rPr>
+      </w:pPr>
+      <w:r>
+        <w:rPr>
+          <w:sz w:val="16"/>
+          <w:szCs w:val="16"/>
+        </w:rPr>
+        <w:t xml:space="preserve">    P3W2R5         0.000000          0.000000</w:t>
+      </w:r>
+    </w:p>
+    <w:p>
+      <w:pPr>
+        <w:ind w:left="720"/>
+        <w:rPr>
+          <w:sz w:val="16"/>
+          <w:szCs w:val="16"/>
+        </w:rPr>
+      </w:pPr>
+      <w:r>
+        <w:rPr>
+          <w:sz w:val="16"/>
+          <w:szCs w:val="16"/>
+        </w:rPr>
+        <w:t xml:space="preserve">    P3W2R6         0.000000          1.000000</w:t>
+      </w:r>
+    </w:p>
+    <w:p>
+      <w:pPr>
+        <w:ind w:left="720"/>
+        <w:rPr>
+          <w:sz w:val="16"/>
+          <w:szCs w:val="16"/>
+        </w:rPr>
+      </w:pPr>
+      <w:r>
+        <w:rPr>
+          <w:sz w:val="16"/>
+          <w:szCs w:val="16"/>
+        </w:rPr>
+        <w:t xml:space="preserve">    P3W3R4         0.000000          7.000000</w:t>
+      </w:r>
+    </w:p>
+    <w:p>
+      <w:pPr>
+        <w:ind w:left="720"/>
+        <w:rPr>
+          <w:sz w:val="16"/>
+          <w:szCs w:val="16"/>
+        </w:rPr>
+      </w:pPr>
+      <w:r>
+        <w:rPr>
+          <w:sz w:val="16"/>
+          <w:szCs w:val="16"/>
+        </w:rPr>
+        <w:t xml:space="preserve">    P3W3R5         0.000000          3.000000</w:t>
+      </w:r>
+    </w:p>
+    <w:p>
+      <w:pPr>
+        <w:ind w:left="720"/>
+        <w:rPr>
+          <w:sz w:val="16"/>
+          <w:szCs w:val="16"/>
+        </w:rPr>
+      </w:pPr>
+      <w:r>
+        <w:rPr>
+          <w:sz w:val="16"/>
+          <w:szCs w:val="16"/>
+        </w:rPr>
+        <w:t xml:space="preserve">    P3W3R6       100.000000          0.000000</w:t>
+      </w:r>
+    </w:p>
+    <w:p>
+      <w:pPr>
+        <w:ind w:left="720"/>
+        <w:rPr>
+          <w:sz w:val="16"/>
+          <w:szCs w:val="16"/>
+        </w:rPr>
+      </w:pPr>
+      <w:r>
+        <w:rPr>
+          <w:sz w:val="16"/>
+          <w:szCs w:val="16"/>
+        </w:rPr>
+        <w:t xml:space="preserve">    P3W3R7         0.000000          0.000000</w:t>
+      </w:r>
+    </w:p>
+    <w:p>
+      <w:pPr>
+        <w:ind w:left="720"/>
+        <w:rPr>
+          <w:sz w:val="16"/>
+          <w:szCs w:val="16"/>
+        </w:rPr>
+      </w:pPr>
+      <w:r>
+        <w:rPr>
+          <w:sz w:val="16"/>
+          <w:szCs w:val="16"/>
+        </w:rPr>
+        <w:t xml:space="preserve">    P4W2R3         0.000000          9.000000</w:t>
+      </w:r>
+    </w:p>
+    <w:p>
+      <w:pPr>
+        <w:ind w:left="720"/>
+        <w:rPr>
+          <w:sz w:val="16"/>
+          <w:szCs w:val="16"/>
+        </w:rPr>
+      </w:pPr>
+      <w:r>
+        <w:rPr>
+          <w:sz w:val="16"/>
+          <w:szCs w:val="16"/>
+        </w:rPr>
+        <w:t xml:space="preserve">    P4W2R4         0.000000          7.000000</w:t>
+      </w:r>
+    </w:p>
+    <w:p>
+      <w:pPr>
+        <w:ind w:left="720"/>
+        <w:rPr>
+          <w:sz w:val="16"/>
+          <w:szCs w:val="16"/>
+        </w:rPr>
+      </w:pPr>
+      <w:r>
+        <w:rPr>
+          <w:sz w:val="16"/>
+          <w:szCs w:val="16"/>
+        </w:rPr>
+        <w:t xml:space="preserve">    P4W2R5         0.000000          7.000000</w:t>
+      </w:r>
+    </w:p>
+    <w:p>
+      <w:pPr>
+        <w:ind w:left="720"/>
+        <w:rPr>
+          <w:sz w:val="16"/>
+          <w:szCs w:val="16"/>
+        </w:rPr>
+      </w:pPr>
+      <w:r>
+        <w:rPr>
+          <w:sz w:val="16"/>
+          <w:szCs w:val="16"/>
+        </w:rPr>
+        <w:lastRenderedPageBreak/>
+        <w:t xml:space="preserve">    P4W2R6         0.000000          8.000000</w:t>
+      </w:r>
+    </w:p>
+    <w:p>
+      <w:pPr>
+        <w:ind w:left="720"/>
+        <w:rPr>
+          <w:sz w:val="16"/>
+          <w:szCs w:val="16"/>
+        </w:rPr>
+      </w:pPr>
+      <w:r>
+        <w:rPr>
+          <w:sz w:val="16"/>
+          <w:szCs w:val="16"/>
+        </w:rPr>
+        <w:t xml:space="preserve">    P4W3R4         0.000000          7.000000</w:t>
+      </w:r>
+    </w:p>
+    <w:p>
+      <w:pPr>
+        <w:ind w:left="720"/>
+        <w:rPr>
+          <w:sz w:val="16"/>
+          <w:szCs w:val="16"/>
+        </w:rPr>
+      </w:pPr>
+      <w:r>
+        <w:rPr>
+          <w:sz w:val="16"/>
+          <w:szCs w:val="16"/>
+        </w:rPr>
+        <w:t xml:space="preserve">    P4W3R5         0.000000          3.000000</w:t>
+      </w:r>
+    </w:p>
+    <w:p>
+      <w:pPr>
+        <w:ind w:left="720"/>
+        <w:rPr>
+          <w:sz w:val="16"/>
+          <w:szCs w:val="16"/>
+        </w:rPr>
+      </w:pPr>
+      <w:r>
+        <w:rPr>
+          <w:sz w:val="16"/>
+          <w:szCs w:val="16"/>
+        </w:rPr>
+        <w:t xml:space="preserve">    P4W3R6        50.000000          0.000000</w:t>
+      </w:r>
+    </w:p>
+    <w:p>
+      <w:pPr>
+        <w:ind w:left="720"/>
+      </w:pPr>
+      <w:r>
+        <w:rPr>
+          <w:sz w:val="16"/>
+          <w:szCs w:val="16"/>
+        </w:rPr>
+        <w:t xml:space="preserve">    P4W3R7       100.000000          0.000000</w:t>
+      </w:r>
+      <w:r>
+        <w:tab/>
+      </w:r>
+    </w:p>
+    <w:p/>
+    <w:p>
+      <w:proofErr w:type="gramStart"/>
+      <w:r>
+        <w:t>iii</w:t>
+      </w:r>
+      <w:proofErr w:type="gramEnd"/>
+      <w:r>
+        <w:t>.</w:t>
+      </w:r>
+    </w:p>
+    <w:p>
+      <w:r>
+        <w:tab/>
+        <w:t>According to Lindo, you would want to do the following:</w:t>
+      </w:r>
+    </w:p>
+    <w:p>
+      <w:r>
+        <w:t xml:space="preserve">    P1W1R2        50.000000          (ship 50 refrigerators from P1 to R1 through W1)</w:t>
+      </w:r>
+    </w:p>
+    <w:p>
+      <w:r>
+        <w:t xml:space="preserve">    P1W1R3       100.000000         (ship 100 refrigerators from P1 to R3 through W1)</w:t>
+      </w:r>
+    </w:p>
+    <w:p>
+      <w:r>
+        <w:t xml:space="preserve">    P2W1R1       100.000000         (ship 100 refrigerators from P2 to R1 through W1)</w:t>
+      </w:r>
+    </w:p>
+    <w:p>
+      <w:r>
+        <w:t xml:space="preserve">    P2W1R2       100.000000         (ship 100 refrigerators from P2 to R2 through W1)</w:t>
+      </w:r>
+    </w:p>
+    <w:p>
+      <w:r>
+        <w:t xml:space="preserve">    P2W2R4        50.000000          (ship 50 refrigerators from P2 to R4 through W2)</w:t>
+      </w:r>
+    </w:p>
+    <w:p>
+      <w:r>
+        <w:t xml:space="preserve">    P2W2R5       200.000000         (ship 200 refrigerators from P2 to R5 through W2)</w:t>
+      </w:r>
+    </w:p>
+    <w:p>
+      <w:r>
+        <w:t xml:space="preserve">    P3W2R4       150.000000         (ship 150 refrigerators from P3 to R4 through W2)</w:t>
+      </w:r>
+    </w:p>
+    <w:p>
+      <w:r>
+        <w:t xml:space="preserve">    P3W3R6       100.000000         (ship 100 refrigerators from P3 to R6 through W3)</w:t>
+      </w:r>
+    </w:p>
+    <w:p>
+      <w:r>
+        <w:t xml:space="preserve">    P4W3R6        50.000000          (ship 50 refrigerators from P4 to R6 through W3)</w:t>
+      </w:r>
+    </w:p>
+    <w:p>
+      <w:r>
+        <w:t xml:space="preserve">    P4W3R7       100.000000         (ship 100 refrigerators from P4 to R7 through W3)</w:t>
+      </w:r>
+    </w:p>
+    <w:p>
+      <w:r>
+        <w:t>Part B</w:t>
+      </w:r>
+    </w:p>
+    <w:p>
+      <w:r>
+        <w:tab/>
+        <w:t>We can see from the cost table that plants P1 and P2 cannot ship to warehouse 3. We can also see that warehouse W1 cannot ship to retailers R5, R6 or R7.</w:t>
+      </w:r>
+      <w:r>
+        <w:t xml:space="preserve"> This means that the demand from retailers R5, R6 and R7 must be met by supply strictly coming from warehouse W3 (with the elimination of W2). So, since only ports P3 and P4 can ship to W3, we can add up their supply and see if it is enough to offset the demand for ports R4, R5, R6 and R7. </w:t>
+      </w:r>
+    </w:p>
+    <w:p>
+      <w:r>
+        <w:tab/>
+        <w:t xml:space="preserve">The results are: </w:t>
+      </w:r>
+    </w:p>
+    <w:p>
+      <w:r>
+        <w:tab/>
+      </w:r>
+      <w:r>
+        <w:tab/>
+        <w:t>Supply from P3 + P4: 400</w:t>
+      </w:r>
+    </w:p>
+    <w:p>
+      <w:r>
+        <w:tab/>
+      </w:r>
+      <w:r>
+        <w:tab/>
+        <w:t>Demand from R4, R5, R6, R7: 650</w:t>
+      </w:r>
+    </w:p>
+    <w:p>
+      <w:r>
+        <w:t>Since the demand is greater than supply without W2, there is no feasible model to ship all refrigerators using only warehouse 1 and 3.</w:t>
+      </w:r>
       <w:bookmarkStart w:id="0" w:name="_GoBack"/>
       <w:bookmarkEnd w:id="0"/>
     </w:p>
-    <w:p>
-      <w:pPr>
-        <w:ind w:left="720"/>
-        <w:rPr>
-          <w:sz w:val="16"/>
-          <w:szCs w:val="16"/>
-        </w:rPr>
-      </w:pPr>
-      <w:r>
-        <w:rPr>
-          <w:sz w:val="16"/>
-          <w:szCs w:val="16"/>
-        </w:rPr>
-        <w:t xml:space="preserve">  VARIABLE        VALUE          REDUCED COST</w:t>
-      </w:r>
-    </w:p>
-    <w:p>
-      <w:pPr>
-        <w:ind w:left="720"/>
-        <w:rPr>
-          <w:sz w:val="16"/>
-          <w:szCs w:val="16"/>
-        </w:rPr>
-      </w:pPr>
-      <w:r>
-        <w:rPr>
-          <w:sz w:val="16"/>
-          <w:szCs w:val="16"/>
-        </w:rPr>
-        <w:t xml:space="preserve">    P1W1R1         0.000000        210.000000</w:t>
-      </w:r>
-    </w:p>
-    <w:p>
-      <w:pPr>
-        <w:ind w:left="720"/>
-        <w:rPr>
-          <w:sz w:val="16"/>
-          <w:szCs w:val="16"/>
-        </w:rPr>
-      </w:pPr>
-      <w:r>
-        <w:rPr>
-          <w:sz w:val="16"/>
-          <w:szCs w:val="16"/>
-        </w:rPr>
-        <w:t xml:space="preserve">    P1W1R2        50.000000          0.000000</w:t>
-      </w:r>
-    </w:p>
-    <w:p>
-      <w:pPr>
-        <w:ind w:left="720"/>
-        <w:rPr>
-          <w:sz w:val="16"/>
-          <w:szCs w:val="16"/>
-        </w:rPr>
-      </w:pPr>
-      <w:r>
-        <w:rPr>
-          <w:sz w:val="16"/>
-          <w:szCs w:val="16"/>
-        </w:rPr>
-        <w:t xml:space="preserve">    P1W1R3       100.000000          0.000000</w:t>
-      </w:r>
-    </w:p>
-    <w:p>
-      <w:pPr>
-        <w:ind w:left="720"/>
-        <w:rPr>
-          <w:sz w:val="16"/>
-          <w:szCs w:val="16"/>
-        </w:rPr>
-      </w:pPr>
-      <w:r>
-        <w:rPr>
-          <w:sz w:val="16"/>
-          <w:szCs w:val="16"/>
-        </w:rPr>
-        <w:t xml:space="preserve">    P1W1R4         0.000000          5.000000</w:t>
-      </w:r>
-    </w:p>
-    <w:p>
-      <w:pPr>
-        <w:ind w:left="720"/>
-        <w:rPr>
-          <w:sz w:val="16"/>
-          <w:szCs w:val="16"/>
-        </w:rPr>
-      </w:pPr>
-      <w:r>
-        <w:rPr>
-          <w:sz w:val="16"/>
-          <w:szCs w:val="16"/>
-        </w:rPr>
-        <w:t xml:space="preserve">    P1W2R3         0.000000         10.000000</w:t>
-      </w:r>
-    </w:p>
-    <w:p>
-      <w:pPr>
-        <w:ind w:left="720"/>
-        <w:rPr>
-          <w:sz w:val="16"/>
-          <w:szCs w:val="16"/>
-        </w:rPr>
-      </w:pPr>
-      <w:r>
-        <w:rPr>
-          <w:sz w:val="16"/>
-          <w:szCs w:val="16"/>
-        </w:rPr>
-        <w:t xml:space="preserve">    P1W2R4         0.000000          8.000000</w:t>
-      </w:r>
-    </w:p>
-    <w:p>
-      <w:pPr>
-        <w:ind w:left="720"/>
-        <w:rPr>
-          <w:sz w:val="16"/>
-          <w:szCs w:val="16"/>
-        </w:rPr>
-      </w:pPr>
-      <w:r>
-        <w:rPr>
-          <w:sz w:val="16"/>
-          <w:szCs w:val="16"/>
-        </w:rPr>
-        <w:t xml:space="preserve">    P1W2R5         0.000000          8.000000</w:t>
-      </w:r>
-    </w:p>
-    <w:p>
-      <w:pPr>
-        <w:ind w:left="720"/>
-        <w:rPr>
-          <w:sz w:val="16"/>
-          <w:szCs w:val="16"/>
-        </w:rPr>
-      </w:pPr>
-      <w:r>
-        <w:rPr>
-          <w:sz w:val="16"/>
-          <w:szCs w:val="16"/>
-        </w:rPr>
-        <w:t xml:space="preserve">    P1W2R6         0.000000          9.000000</w:t>
-      </w:r>
-    </w:p>
-    <w:p>
-      <w:pPr>
-        <w:ind w:left="720"/>
-        <w:rPr>
-          <w:sz w:val="16"/>
-          <w:szCs w:val="16"/>
-        </w:rPr>
-      </w:pPr>
-      <w:r>
-        <w:rPr>
-          <w:sz w:val="16"/>
-          <w:szCs w:val="16"/>
-        </w:rPr>
-        <w:t xml:space="preserve">    P2W1R1       100.000000          0.000000</w:t>
-      </w:r>
-    </w:p>
-    <w:p>
-      <w:pPr>
-        <w:ind w:left="720"/>
-        <w:rPr>
-          <w:sz w:val="16"/>
-          <w:szCs w:val="16"/>
-        </w:rPr>
-      </w:pPr>
-      <w:r>
-        <w:rPr>
-          <w:sz w:val="16"/>
-          <w:szCs w:val="16"/>
-        </w:rPr>
-        <w:t xml:space="preserve">    P2W1R2       100.000000          0.000000</w:t>
-      </w:r>
-    </w:p>
-    <w:p>
-      <w:pPr>
-        <w:ind w:left="720"/>
-        <w:rPr>
-          <w:sz w:val="16"/>
-          <w:szCs w:val="16"/>
-        </w:rPr>
-      </w:pPr>
-      <w:r>
-        <w:rPr>
-          <w:sz w:val="16"/>
-          <w:szCs w:val="16"/>
-        </w:rPr>
-        <w:t xml:space="preserve">    P2W1R3         0.000000          0.000000</w:t>
-      </w:r>
-    </w:p>
-    <w:p>
-      <w:pPr>
-        <w:ind w:left="720"/>
-        <w:rPr>
-          <w:sz w:val="16"/>
-          <w:szCs w:val="16"/>
-        </w:rPr>
-      </w:pPr>
-      <w:r>
-        <w:rPr>
-          <w:sz w:val="16"/>
-          <w:szCs w:val="16"/>
-        </w:rPr>
-        <w:t xml:space="preserve">    P2W1R4         0.000000          5.000000</w:t>
-      </w:r>
-    </w:p>
-    <w:p>
-      <w:pPr>
-        <w:ind w:left="720"/>
-        <w:rPr>
-          <w:sz w:val="16"/>
-          <w:szCs w:val="16"/>
-        </w:rPr>
-      </w:pPr>
-      <w:r>
-        <w:rPr>
-          <w:sz w:val="16"/>
-          <w:szCs w:val="16"/>
-        </w:rPr>
-        <w:t xml:space="preserve">    P2W2R3         0.000000          2.000000</w:t>
-      </w:r>
-    </w:p>
-    <w:p>
-      <w:pPr>
-        <w:ind w:left="720"/>
-        <w:rPr>
-          <w:sz w:val="16"/>
-          <w:szCs w:val="16"/>
-        </w:rPr>
-      </w:pPr>
-      <w:r>
-        <w:rPr>
-          <w:sz w:val="16"/>
-          <w:szCs w:val="16"/>
-        </w:rPr>
-        <w:t xml:space="preserve">    P2W2R4        50.000000          0.000000</w:t>
-      </w:r>
-    </w:p>
-    <w:p>
-      <w:pPr>
-        <w:ind w:left="720"/>
-        <w:rPr>
-          <w:sz w:val="16"/>
-          <w:szCs w:val="16"/>
-        </w:rPr>
-      </w:pPr>
-      <w:r>
-        <w:rPr>
-          <w:sz w:val="16"/>
-          <w:szCs w:val="16"/>
-        </w:rPr>
-        <w:t xml:space="preserve">    P2W2R5       200.000000          0.000000</w:t>
-      </w:r>
-    </w:p>
-    <w:p>
-      <w:pPr>
-        <w:ind w:left="720"/>
-        <w:rPr>
-          <w:sz w:val="16"/>
-          <w:szCs w:val="16"/>
-        </w:rPr>
-      </w:pPr>
-      <w:r>
-        <w:rPr>
-          <w:sz w:val="16"/>
-          <w:szCs w:val="16"/>
-        </w:rPr>
-        <w:t xml:space="preserve">    P2W2R6         0.000000          1.000000</w:t>
-      </w:r>
-    </w:p>
-    <w:p>
-      <w:pPr>
-        <w:ind w:left="720"/>
-        <w:rPr>
-          <w:sz w:val="16"/>
-          <w:szCs w:val="16"/>
-        </w:rPr>
-      </w:pPr>
-      <w:r>
-        <w:rPr>
-          <w:sz w:val="16"/>
-          <w:szCs w:val="16"/>
-        </w:rPr>
-        <w:t xml:space="preserve">    P3W1R1         0.000000          2.000000</w:t>
-      </w:r>
-    </w:p>
-    <w:p>
-      <w:pPr>
-        <w:ind w:left="720"/>
-        <w:rPr>
-          <w:sz w:val="16"/>
-          <w:szCs w:val="16"/>
-        </w:rPr>
-      </w:pPr>
-      <w:r>
-        <w:rPr>
-          <w:sz w:val="16"/>
-          <w:szCs w:val="16"/>
-        </w:rPr>
-        <w:t xml:space="preserve">    P3W1R2         0.000000          2.000000</w:t>
-      </w:r>
-    </w:p>
-    <w:p>
-      <w:pPr>
-        <w:ind w:left="720"/>
-        <w:rPr>
-          <w:sz w:val="16"/>
-          <w:szCs w:val="16"/>
-        </w:rPr>
-      </w:pPr>
-      <w:r>
-        <w:rPr>
-          <w:sz w:val="16"/>
-          <w:szCs w:val="16"/>
-        </w:rPr>
-        <w:t xml:space="preserve">    P3W1R3         0.000000          2.000000</w:t>
-      </w:r>
-    </w:p>
-    <w:p>
-      <w:pPr>
-        <w:ind w:left="720"/>
-        <w:rPr>
-          <w:sz w:val="16"/>
-          <w:szCs w:val="16"/>
-        </w:rPr>
-      </w:pPr>
-      <w:r>
-        <w:rPr>
-          <w:sz w:val="16"/>
-          <w:szCs w:val="16"/>
-        </w:rPr>
-        <w:t xml:space="preserve">    P3W1R4         0.000000          7.000000</w:t>
-      </w:r>
-    </w:p>
-    <w:p>
-      <w:pPr>
-        <w:ind w:left="720"/>
-        <w:rPr>
-          <w:sz w:val="16"/>
-          <w:szCs w:val="16"/>
-        </w:rPr>
-      </w:pPr>
-      <w:r>
-        <w:rPr>
-          <w:sz w:val="16"/>
-          <w:szCs w:val="16"/>
-        </w:rPr>
-        <w:t xml:space="preserve">    P3W2R3         0.000000          2.000000</w:t>
-      </w:r>
-    </w:p>
-    <w:p>
-      <w:pPr>
-        <w:ind w:left="720"/>
-        <w:rPr>
-          <w:sz w:val="16"/>
-          <w:szCs w:val="16"/>
-        </w:rPr>
-      </w:pPr>
-      <w:r>
-        <w:rPr>
-          <w:sz w:val="16"/>
-          <w:szCs w:val="16"/>
-        </w:rPr>
-        <w:t xml:space="preserve">    P3W2R4       150.000000          0.000000</w:t>
-      </w:r>
-    </w:p>
-    <w:p>
-      <w:pPr>
-        <w:ind w:left="720"/>
-        <w:rPr>
-          <w:sz w:val="16"/>
-          <w:szCs w:val="16"/>
-        </w:rPr>
-      </w:pPr>
-      <w:r>
-        <w:rPr>
-          <w:sz w:val="16"/>
-          <w:szCs w:val="16"/>
-        </w:rPr>
-        <w:t xml:space="preserve">    P3W2R5         0.000000          0.000000</w:t>
-      </w:r>
-    </w:p>
-    <w:p>
-      <w:pPr>
-        <w:ind w:left="720"/>
-        <w:rPr>
-          <w:sz w:val="16"/>
-          <w:szCs w:val="16"/>
-        </w:rPr>
-      </w:pPr>
-      <w:r>
-        <w:rPr>
-          <w:sz w:val="16"/>
-          <w:szCs w:val="16"/>
-        </w:rPr>
-        <w:t xml:space="preserve">    P3W2R6         0.000000          1.000000</w:t>
-      </w:r>
-    </w:p>
-    <w:p>
-      <w:pPr>
-        <w:ind w:left="720"/>
-        <w:rPr>
-          <w:sz w:val="16"/>
-          <w:szCs w:val="16"/>
-        </w:rPr>
-      </w:pPr>
-      <w:r>
-        <w:rPr>
-          <w:sz w:val="16"/>
-          <w:szCs w:val="16"/>
-        </w:rPr>
-        <w:t xml:space="preserve">    P3W3R4         0.000000          7.000000</w:t>
-      </w:r>
-    </w:p>
-    <w:p>
-      <w:pPr>
-        <w:ind w:left="720"/>
-        <w:rPr>
-          <w:sz w:val="16"/>
-          <w:szCs w:val="16"/>
-        </w:rPr>
-      </w:pPr>
-      <w:r>
-        <w:rPr>
-          <w:sz w:val="16"/>
-          <w:szCs w:val="16"/>
-        </w:rPr>
-        <w:t xml:space="preserve">    P3W3R5         0.000000          3.000000</w:t>
-      </w:r>
-    </w:p>
-    <w:p>
-      <w:pPr>
-        <w:ind w:left="720"/>
-        <w:rPr>
-          <w:sz w:val="16"/>
-          <w:szCs w:val="16"/>
-        </w:rPr>
-      </w:pPr>
-      <w:r>
-        <w:rPr>
-          <w:sz w:val="16"/>
-          <w:szCs w:val="16"/>
-        </w:rPr>
-        <w:t xml:space="preserve">    P3W3R6       100.000000          0.000000</w:t>
-      </w:r>
-    </w:p>
-    <w:p>
-      <w:pPr>
-        <w:ind w:left="720"/>
-        <w:rPr>
-          <w:sz w:val="16"/>
-          <w:szCs w:val="16"/>
-        </w:rPr>
-      </w:pPr>
-      <w:r>
-        <w:rPr>
-          <w:sz w:val="16"/>
-          <w:szCs w:val="16"/>
-        </w:rPr>
-        <w:t xml:space="preserve">    P3W3R7         0.000000          0.000000</w:t>
-      </w:r>
-    </w:p>
-    <w:p>
-      <w:pPr>
-        <w:ind w:left="720"/>
-        <w:rPr>
-          <w:sz w:val="16"/>
-          <w:szCs w:val="16"/>
-        </w:rPr>
-      </w:pPr>
-      <w:r>
-        <w:rPr>
-          <w:sz w:val="16"/>
-          <w:szCs w:val="16"/>
-        </w:rPr>
-        <w:t xml:space="preserve">    P4W2R3         0.000000          9.000000</w:t>
-      </w:r>
-    </w:p>
-    <w:p>
-      <w:pPr>
-        <w:ind w:left="720"/>
-        <w:rPr>
-          <w:sz w:val="16"/>
-          <w:szCs w:val="16"/>
-        </w:rPr>
-      </w:pPr>
-      <w:r>
-        <w:rPr>
-          <w:sz w:val="16"/>
-          <w:szCs w:val="16"/>
-        </w:rPr>
-        <w:t xml:space="preserve">    P4W2R4         0.000000          7.000000</w:t>
-      </w:r>
-    </w:p>
-    <w:p>
-      <w:pPr>
-        <w:ind w:left="720"/>
-        <w:rPr>
-          <w:sz w:val="16"/>
-          <w:szCs w:val="16"/>
-        </w:rPr>
-      </w:pPr>
-      <w:r>
-        <w:rPr>
-          <w:sz w:val="16"/>
-          <w:szCs w:val="16"/>
-        </w:rPr>
-        <w:t xml:space="preserve">    P4W2R5         0.000000          7.000000</w:t>
-      </w:r>
-    </w:p>
-    <w:p>
-      <w:pPr>
-        <w:ind w:left="720"/>
-        <w:rPr>
-          <w:sz w:val="16"/>
-          <w:szCs w:val="16"/>
-        </w:rPr>
-      </w:pPr>
-      <w:r>
-        <w:rPr>
-          <w:sz w:val="16"/>
-          <w:szCs w:val="16"/>
-        </w:rPr>
-        <w:lastRenderedPageBreak/>
-        <w:t xml:space="preserve">    P4W2R6         0.000000          8.000000</w:t>
-      </w:r>
-    </w:p>
-    <w:p>
-      <w:pPr>
-        <w:ind w:left="720"/>
-        <w:rPr>
-          <w:sz w:val="16"/>
-          <w:szCs w:val="16"/>
-        </w:rPr>
-      </w:pPr>
-      <w:r>
-        <w:rPr>
-          <w:sz w:val="16"/>
-          <w:szCs w:val="16"/>
-        </w:rPr>
-        <w:t xml:space="preserve">    P4W3R4         0.000000          7.000000</w:t>
-      </w:r>
-    </w:p>
-    <w:p>
-      <w:pPr>
-        <w:ind w:left="720"/>
-        <w:rPr>
-          <w:sz w:val="16"/>
-          <w:szCs w:val="16"/>
-        </w:rPr>
-      </w:pPr>
-      <w:r>
-        <w:rPr>
-          <w:sz w:val="16"/>
-          <w:szCs w:val="16"/>
-        </w:rPr>
-        <w:t xml:space="preserve">    P4W3R5         0.000000          3.000000</w:t>
-      </w:r>
-    </w:p>
-    <w:p>
-      <w:pPr>
-        <w:ind w:left="720"/>
-        <w:rPr>
-          <w:sz w:val="16"/>
-          <w:szCs w:val="16"/>
-        </w:rPr>
-      </w:pPr>
-      <w:r>
-        <w:rPr>
-          <w:sz w:val="16"/>
-          <w:szCs w:val="16"/>
-        </w:rPr>
-        <w:t xml:space="preserve">    P4W3R6        50.000000          0.000000</w:t>
-      </w:r>
-    </w:p>
-    <w:p>
-      <w:pPr>
-        <w:ind w:left="720"/>
-      </w:pPr>
-      <w:r>
-        <w:rPr>
-          <w:sz w:val="16"/>
-          <w:szCs w:val="16"/>
-        </w:rPr>
-        <w:t xml:space="preserve">    P4W3R7       100.000000          0.000000</w:t>
-      </w:r>
-      <w:r>
-        <w:tab/>
-      </w:r>
-    </w:p>
-    <w:p/>
-    <w:p>
-      <w:proofErr w:type="gramStart"/>
-      <w:r>
-        <w:t>iii</w:t>
-      </w:r>
-      <w:proofErr w:type="gramEnd"/>
-      <w:r>
-        <w:t>.</w:t>
-      </w:r>
-    </w:p>
-    <w:p>
-      <w:r>
-        <w:tab/>
-        <w:t>According to Lindo, you would want to do the following:</w:t>
-      </w:r>
-    </w:p>
-    <w:p>
-      <w:r>
-        <w:t xml:space="preserve">    </w:t>
-      </w:r>
-      <w:r>
-        <w:t xml:space="preserve">P1W1R2        50.000000          </w:t>
-      </w:r>
-      <w:r>
-        <w:t>(ship 50 refrigerators from P1 to R1 through W1)</w:t>
-      </w:r>
-    </w:p>
-    <w:p>
-      <w:r>
-        <w:t xml:space="preserve">    P1W1R3       100.000000         (ship </w:t>
-      </w:r>
-      <w:r>
-        <w:t>100</w:t>
-      </w:r>
-      <w:r>
-        <w:t xml:space="preserve"> refrigerators from P1 to R</w:t>
-      </w:r>
-      <w:r>
-        <w:t>3</w:t>
-      </w:r>
-      <w:r>
-        <w:t xml:space="preserve"> through </w:t>
-      </w:r>
-      <w:r>
-        <w:t>W</w:t>
-      </w:r>
-      <w:r>
-        <w:t>1)</w:t>
-      </w:r>
-    </w:p>
-    <w:p>
-      <w:r>
-        <w:t xml:space="preserve">    P2W1R1       100.000000         (ship 100 refrigerators from </w:t>
-      </w:r>
-      <w:r>
-        <w:t>P2</w:t>
-      </w:r>
-      <w:r>
-        <w:t xml:space="preserve"> to R</w:t>
-      </w:r>
-      <w:r>
-        <w:t>1</w:t>
-      </w:r>
-      <w:r>
-        <w:t xml:space="preserve"> through W1)</w:t>
-      </w:r>
-    </w:p>
-    <w:p>
-      <w:r>
-        <w:t xml:space="preserve">    P2W1R2       100.</w:t>
-      </w:r>
-      <w:r>
-        <w:t xml:space="preserve">000000         </w:t>
-      </w:r>
-      <w:r>
-        <w:t>(ship 100 refrigerators from P2 to R</w:t>
-      </w:r>
-      <w:r>
-        <w:t>2</w:t>
-      </w:r>
-      <w:r>
-        <w:t xml:space="preserve"> through W1)</w:t>
-      </w:r>
-    </w:p>
-    <w:p>
-      <w:r>
-        <w:t xml:space="preserve">    P2W2R4        50.000000          (ship </w:t>
-      </w:r>
-      <w:r>
-        <w:t>50</w:t>
-      </w:r>
-      <w:r>
-        <w:t xml:space="preserve"> refrigerators from P2 to R</w:t>
-      </w:r>
-      <w:r>
-        <w:t>4</w:t>
-      </w:r>
-      <w:r>
-        <w:t xml:space="preserve"> through W</w:t>
-      </w:r>
-      <w:r>
-        <w:t>2</w:t>
-      </w:r>
-      <w:r>
-        <w:t>)</w:t>
-      </w:r>
-    </w:p>
-    <w:p>
-      <w:r>
-        <w:t xml:space="preserve">    P2W2R5       200.000000         (ship </w:t>
-      </w:r>
-      <w:r>
-        <w:t>200</w:t>
-      </w:r>
-      <w:r>
-        <w:t xml:space="preserve"> refrigerators from P2 to R</w:t>
-      </w:r>
-      <w:r>
-        <w:t>5</w:t>
-      </w:r>
-      <w:r>
-        <w:t xml:space="preserve"> through W2)</w:t>
-      </w:r>
-    </w:p>
-    <w:p>
-      <w:r>
-        <w:t xml:space="preserve">    P3W2R4       150.000000         (ship </w:t>
-      </w:r>
-      <w:r>
-        <w:t>150</w:t>
-      </w:r>
-      <w:r>
-        <w:t xml:space="preserve"> refrigerators from P</w:t>
-      </w:r>
-      <w:r>
-        <w:t>3</w:t>
-      </w:r>
-      <w:r>
-        <w:t xml:space="preserve"> to R</w:t>
-      </w:r>
-      <w:r>
-        <w:t>4</w:t>
-      </w:r>
-      <w:r>
-        <w:t xml:space="preserve"> through W2)</w:t>
-      </w:r>
-    </w:p>
-    <w:p>
-      <w:r>
-        <w:t xml:space="preserve">    P3W3R6       100.000000         (ship 1</w:t>
-      </w:r>
-      <w:r>
-        <w:t>0</w:t>
-      </w:r>
-      <w:r>
-        <w:t>0 refrigerators from P3 to R</w:t>
-      </w:r>
-      <w:r>
-        <w:t>6</w:t>
-      </w:r>
-      <w:r>
-        <w:t xml:space="preserve"> through W</w:t>
-      </w:r>
-      <w:r>
-        <w:t>3</w:t>
-      </w:r>
-      <w:r>
-        <w:t>)</w:t>
-      </w:r>
-    </w:p>
-    <w:p>
-      <w:r>
-        <w:t xml:space="preserve">    P4W3R6        50.000000          (ship </w:t>
-      </w:r>
-      <w:r>
-        <w:t>50</w:t>
-      </w:r>
-      <w:r>
-        <w:t xml:space="preserve"> refrigerators from P</w:t>
-      </w:r>
-      <w:r>
-        <w:t>4</w:t>
-      </w:r>
-      <w:r>
-        <w:t xml:space="preserve"> to R6 through W3)</w:t>
-      </w:r>
-    </w:p>
-    <w:p>
-      <w:r>
-        <w:t xml:space="preserve">    P4W3R7       100.000000         (ship </w:t>
-      </w:r>
-      <w:r>
-        <w:t>100</w:t>
-      </w:r>
-      <w:r>
-        <w:t xml:space="preserve"> refrigerators from P4 to R</w:t>
-      </w:r>
-      <w:r>
-        <w:t>7</w:t>
-      </w:r>
-      <w:r>
-        <w:t xml:space="preserve"> through W3)</w:t>
-      </w:r>
-    </w:p>
-    <w:p>
-      <w:r>
-        <w:t>Part B</w:t>
-      </w:r>
-    </w:p>
-    <w:p/>
     <w:p>
       <w:r>
         <w:t>Part C</w:t>

</xml_diff>